<commit_message>
Avance con la parte de EIE
</commit_message>
<xml_diff>
--- a/documentation/RETO 9.docx
+++ b/documentation/RETO 9.docx
@@ -1472,7 +1472,493 @@
         <w:lastRenderedPageBreak/>
         <w:t>La necesidad de un sistema eficiente que conecte empresas y candidatos es evidente en el mercado laboral actual, donde la competencia por el talento es alta y la digitalización es fundamental.</w:t>
       </w:r>
-    </w:p>
+      <w:r>
+        <w:rPr>
+          <w:rStyle w:val="Refdenotaalpie"/>
+        </w:rPr>
+        <w:footnoteReference w:id="1"/>
+      </w:r>
+    </w:p>
+    <w:p>
+      <w:pPr>
+        <w:rPr>
+          <w:u w:val="single"/>
+        </w:rPr>
+      </w:pPr>
+      <w:r>
+        <w:rPr>
+          <w:u w:val="single"/>
+        </w:rPr>
+        <w:t>1.3. Estudio de Mercado</w:t>
+      </w:r>
+    </w:p>
+    <w:p>
+      <w:r>
+        <w:rPr>
+          <w:b/>
+          <w:bCs/>
+        </w:rPr>
+        <w:t>Características del Mercado</w:t>
+      </w:r>
+    </w:p>
+    <w:p>
+      <w:r>
+        <w:t>El mercado en el que se inserta este proyecto es el de reclutamiento y selección de personal online, un sector dinámico y en constante evolución</w:t>
+      </w:r>
+      <w:r>
+        <w:t>, así como la búsqueda de empleo por postulantes</w:t>
+      </w:r>
+      <w:r>
+        <w:t xml:space="preserve">. En la actualidad, este mercado se encuentra en una fase de </w:t>
+      </w:r>
+      <w:r>
+        <w:rPr>
+          <w:b/>
+          <w:bCs/>
+        </w:rPr>
+        <w:t>crecimiento</w:t>
+      </w:r>
+      <w:r>
+        <w:t xml:space="preserve">, impulsado por </w:t>
+      </w:r>
+      <w:r>
+        <w:t>l</w:t>
+      </w:r>
+      <w:r>
+        <w:t xml:space="preserve">a digitalización </w:t>
+      </w:r>
+      <w:r>
+        <w:t>y la forma en que las empresas buscan talento y los postulantes empleo.</w:t>
+      </w:r>
+      <w:r>
+        <w:t xml:space="preserve"> El aumento del teletrabajo ha ampliado las posibilidades de búsqueda de empleo a nivel geográfico, y la necesidad de procesos de contratación más eficientes y ágiles ha hecho que las empresas</w:t>
+      </w:r>
+      <w:r>
+        <w:t xml:space="preserve"> y postulantes</w:t>
+      </w:r>
+      <w:r>
+        <w:t xml:space="preserve"> recurran cada vez más a estas plataformas.</w:t>
+      </w:r>
+    </w:p>
+    <w:p>
+      <w:pPr>
+        <w:rPr>
+          <w:b/>
+          <w:bCs/>
+        </w:rPr>
+      </w:pPr>
+      <w:r>
+        <w:rPr>
+          <w:b/>
+          <w:bCs/>
+        </w:rPr>
+        <w:t>Macroentorno</w:t>
+      </w:r>
+    </w:p>
+    <w:p>
+      <w:r>
+        <w:t xml:space="preserve">En el ámbito </w:t>
+      </w:r>
+      <w:r>
+        <w:rPr>
+          <w:b/>
+          <w:bCs/>
+        </w:rPr>
+        <w:t>político</w:t>
+      </w:r>
+      <w:r>
+        <w:t>, las regulaciones laborales relacionadas con la contratación y la protección de datos, así como las políticas de empleo y fomento del empleo joven, juegan un papel importante. La estabilidad política del país también puede afectar la inversión empresarial y, por ende, la demanda de servicios de reclutamiento.</w:t>
+      </w:r>
+    </w:p>
+    <w:p>
+      <w:r>
+        <w:t xml:space="preserve">Los factores </w:t>
+      </w:r>
+      <w:r>
+        <w:rPr>
+          <w:b/>
+          <w:bCs/>
+        </w:rPr>
+        <w:t>demográficos</w:t>
+      </w:r>
+      <w:r>
+        <w:t xml:space="preserve"> son importantes ya que cualquier persona incluida dentro de la población activa es susceptible de hacer uso de la plataforma para la búsqueda de empleo siendo relevante su nivel educativo para el acceso a determinados perfiles profesionales.</w:t>
+      </w:r>
+    </w:p>
+    <w:p>
+      <w:r>
+        <w:t xml:space="preserve">En el plano </w:t>
+      </w:r>
+      <w:r>
+        <w:rPr>
+          <w:b/>
+          <w:bCs/>
+        </w:rPr>
+        <w:t>económico</w:t>
+      </w:r>
+      <w:r>
+        <w:t>, la tasa de desempleo y la actividad económica general influyen en la oferta y la demanda de empleo. Los costes laborales y los salarios promedio son factores determinantes para las empresas a la hora de contratar. Además, la disponibilidad de inversión para nuevas empresas tecnológicas puede facilitar o dificultar el desarrollo y la expansión de la plataforma.</w:t>
+      </w:r>
+    </w:p>
+    <w:p>
+      <w:r>
+        <w:t xml:space="preserve">Los factores </w:t>
+      </w:r>
+      <w:r>
+        <w:rPr>
+          <w:b/>
+          <w:bCs/>
+        </w:rPr>
+        <w:t>socioculturales</w:t>
+      </w:r>
+      <w:r>
+        <w:t xml:space="preserve"> también son relevantes. La tendencia al uso de plataformas online para buscar empleo está cada vez más arraigada, especialmente entre los jóvenes. La importancia de la marca empleadora y la reputación online de las empresas es un factor clave en la atracción de talento. La diversidad y la multiculturalidad en el entorno laboral también son </w:t>
+      </w:r>
+      <w:proofErr w:type="gramStart"/>
+      <w:r>
+        <w:t>aspectos a considerar</w:t>
+      </w:r>
+      <w:proofErr w:type="gramEnd"/>
+      <w:r>
+        <w:t xml:space="preserve"> en el diseño de la plataforma.</w:t>
+      </w:r>
+    </w:p>
+    <w:p>
+      <w:r>
+        <w:lastRenderedPageBreak/>
+        <w:t xml:space="preserve">En el ámbito </w:t>
+      </w:r>
+      <w:r>
+        <w:rPr>
+          <w:b/>
+          <w:bCs/>
+        </w:rPr>
+        <w:t>tecnológico</w:t>
+      </w:r>
+      <w:r>
+        <w:t>, la adopción de tecnologías móviles y aplicaciones es fundamental, ya que muchos usuarios buscarán empleo a través de sus dispositivos móviles. La inteligencia artificial (IA) está transformando la selección de personal, permitiendo a las empresas automatizar y optimizar este proceso. La ciberseguridad y la protección de datos son aspectos críticos para garantizar la confianza de los usuarios en la plataforma.</w:t>
+      </w:r>
+    </w:p>
+    <w:p>
+      <w:r>
+        <w:t xml:space="preserve">Finalmente, los factores </w:t>
+      </w:r>
+      <w:r>
+        <w:rPr>
+          <w:b/>
+          <w:bCs/>
+        </w:rPr>
+        <w:t>legales</w:t>
+      </w:r>
+      <w:r>
+        <w:rPr>
+          <w:b/>
+          <w:bCs/>
+        </w:rPr>
+        <w:t xml:space="preserve"> y jurídicos</w:t>
+      </w:r>
+      <w:r>
+        <w:t xml:space="preserve"> son de suma importancia. La Ley de Protección de Datos (RGPD) y su aplicación en la gestión de información de candidatos, la legislación sobre igualdad de oportunidades y no discriminación en el empleo, y la normativa sobre contratación electrónica y firma digital son aspectos que deben tenerse en cuenta en el desarrollo y la operación de la plataforma.</w:t>
+      </w:r>
+    </w:p>
+    <w:p>
+      <w:r>
+        <w:rPr>
+          <w:b/>
+          <w:bCs/>
+        </w:rPr>
+        <w:t>Microentorno</w:t>
+      </w:r>
+    </w:p>
+    <w:p>
+      <w:r>
+        <w:rPr>
+          <w:i/>
+          <w:iCs/>
+        </w:rPr>
+        <w:t>Cliente potenciales</w:t>
+      </w:r>
+    </w:p>
+    <w:p>
+      <w:r>
+        <w:t xml:space="preserve">El microentorno de esta plataforma está compuesto por diversos actores clave. Los </w:t>
+      </w:r>
+      <w:r>
+        <w:rPr>
+          <w:b/>
+          <w:bCs/>
+        </w:rPr>
+        <w:t>clientes</w:t>
+      </w:r>
+      <w:r>
+        <w:t xml:space="preserve"> se dividen en dos grupos principales: empresas y usuarios. Las </w:t>
+      </w:r>
+      <w:r>
+        <w:rPr>
+          <w:b/>
+          <w:bCs/>
+        </w:rPr>
+        <w:t>empresas</w:t>
+      </w:r>
+      <w:r>
+        <w:t xml:space="preserve"> pueden ser </w:t>
+      </w:r>
+      <w:proofErr w:type="spellStart"/>
+      <w:r>
+        <w:t>PYMEs</w:t>
+      </w:r>
+      <w:proofErr w:type="spellEnd"/>
+      <w:r>
+        <w:t xml:space="preserve">, grandes empresas o multinacionales, de todos los sectores (tecnología, servicios, industria, etc.), que buscan agilizar sus procesos de selección, reducir costes y encontrar candidatos cualificados. Los </w:t>
+      </w:r>
+      <w:r>
+        <w:rPr>
+          <w:b/>
+          <w:bCs/>
+        </w:rPr>
+        <w:t>usuarios</w:t>
+      </w:r>
+      <w:r>
+        <w:t xml:space="preserve"> son personas de ambos sexos, entre 18 y 65 años, con diversidad de perfiles profesionales (técnicos, administrativos, directivos, etc.), ubicados a nivel local, autonómico y estatal (con posibilidad de expansión), con diversos niveles de renta y con hábitos como el uso de internet y redes sociales, la búsqueda activa de empleo online y el interés en el desarrollo profesional.</w:t>
+      </w:r>
+    </w:p>
+    <w:p>
+      <w:r>
+        <w:rPr>
+          <w:i/>
+          <w:iCs/>
+        </w:rPr>
+        <w:t>Proveedores</w:t>
+      </w:r>
+    </w:p>
+    <w:p>
+      <w:r>
+        <w:t xml:space="preserve">Los </w:t>
+      </w:r>
+      <w:r>
+        <w:rPr>
+          <w:b/>
+          <w:bCs/>
+        </w:rPr>
+        <w:t>proveedores</w:t>
+      </w:r>
+      <w:r>
+        <w:t xml:space="preserve"> de la plataforma incluyen proveedores de software y servicios en la nube (alojamiento, bases de datos) y proveedores de servicios de marketing digital. El número de proveedores dependerá de la especialización requerida y el presupuesto, pero se recomienda diversificar para evitar </w:t>
+      </w:r>
+      <w:proofErr w:type="spellStart"/>
+      <w:proofErr w:type="gramStart"/>
+      <w:r>
+        <w:t>dependencias.Los</w:t>
+      </w:r>
+      <w:proofErr w:type="spellEnd"/>
+      <w:proofErr w:type="gramEnd"/>
+      <w:r>
+        <w:t xml:space="preserve"> canales de distribución son principalmente online.</w:t>
+      </w:r>
+    </w:p>
+    <w:p>
+      <w:r>
+        <w:rPr>
+          <w:i/>
+          <w:iCs/>
+        </w:rPr>
+        <w:t>Competencia</w:t>
+      </w:r>
+    </w:p>
+    <w:p>
+      <w:r>
+        <w:t>S</w:t>
+      </w:r>
+      <w:r>
+        <w:t xml:space="preserve">e divide en competidores directos e indirectos. Los </w:t>
+      </w:r>
+      <w:r>
+        <w:rPr>
+          <w:b/>
+          <w:bCs/>
+        </w:rPr>
+        <w:t>competidores directos</w:t>
+      </w:r>
+      <w:r>
+        <w:t xml:space="preserve"> incluyen plataformas como LinkedIn, InfoJobs e </w:t>
+      </w:r>
+      <w:proofErr w:type="spellStart"/>
+      <w:r>
+        <w:t>Indeed</w:t>
+      </w:r>
+      <w:proofErr w:type="spellEnd"/>
+      <w:r>
+        <w:t xml:space="preserve">, que cuentan con una gran base de datos de usuarios y ofertas, modelos de negocio basados en suscripciones y publicidad, y un reconocimiento de marca establecido. Los </w:t>
+      </w:r>
+      <w:r>
+        <w:rPr>
+          <w:b/>
+          <w:bCs/>
+        </w:rPr>
+        <w:t>competidores indirectos</w:t>
+      </w:r>
+      <w:r>
+        <w:t xml:space="preserve"> incluyen empresas de </w:t>
+      </w:r>
+      <w:proofErr w:type="spellStart"/>
+      <w:r>
+        <w:t>headhunting</w:t>
+      </w:r>
+      <w:proofErr w:type="spellEnd"/>
+      <w:r>
+        <w:t xml:space="preserve"> y selección de </w:t>
+      </w:r>
+      <w:r>
+        <w:lastRenderedPageBreak/>
+        <w:t xml:space="preserve">personal, ferias de empleo y eventos de </w:t>
+      </w:r>
+      <w:proofErr w:type="spellStart"/>
+      <w:r>
+        <w:t>networking</w:t>
+      </w:r>
+      <w:proofErr w:type="spellEnd"/>
+      <w:r>
+        <w:t>, y sistemas de gestión de recursos humanos (HRM) con módulos de reclutamiento.</w:t>
+      </w:r>
+    </w:p>
+    <w:p>
+      <w:r>
+        <w:rPr>
+          <w:i/>
+          <w:iCs/>
+        </w:rPr>
+        <w:t>Oportunidades y amenazas</w:t>
+      </w:r>
+    </w:p>
+    <w:p>
+      <w:r>
+        <w:t xml:space="preserve">El análisis del mercado revela diversas </w:t>
+      </w:r>
+      <w:r>
+        <w:rPr>
+          <w:b/>
+          <w:bCs/>
+        </w:rPr>
+        <w:t>oportunidades</w:t>
+      </w:r>
+      <w:r>
+        <w:t xml:space="preserve">, como la creciente demanda de plataformas de empleo online, la posibilidad de diferenciación mediante funcionalidades innovadoras (IA, personalización) y la expansión a nichos de mercado específicos. Sin embargo, también se identifican </w:t>
+      </w:r>
+      <w:r>
+        <w:rPr>
+          <w:b/>
+          <w:bCs/>
+        </w:rPr>
+        <w:t>amenazas</w:t>
+      </w:r>
+      <w:r>
+        <w:t>, como la competencia de plataformas establecidas con gran reconocimiento de marca, los cambios en las políticas de privacidad y protección de datos, y el riesgo de obsolescencia tecnológica.</w:t>
+      </w:r>
+    </w:p>
+    <w:p>
+      <w:r>
+        <w:rPr>
+          <w:b/>
+          <w:bCs/>
+        </w:rPr>
+        <w:t>Ámbito geográfico</w:t>
+      </w:r>
+    </w:p>
+    <w:p>
+      <w:r>
+        <w:t>Inicialmente el ámbito será estatal, con posibilidad de expansión a nivel internacional a medio-largo plazo.</w:t>
+      </w:r>
+    </w:p>
+    <w:p>
+      <w:pPr>
+        <w:rPr>
+          <w:b/>
+          <w:bCs/>
+        </w:rPr>
+      </w:pPr>
+      <w:r>
+        <w:rPr>
+          <w:b/>
+          <w:bCs/>
+        </w:rPr>
+        <w:t>Evolución</w:t>
+      </w:r>
+    </w:p>
+    <w:p>
+      <w:r>
+        <w:t>El mercado de empleo online ha experimentado un crecimiento constante en los últimos años, con un aumento de la inversión en tecnologías de reclutamiento y selección. Se espera que esta tendencia continúe en el futuro, impulsada por la digitalización y la adopción de nuevas tecnologías. Se prevé un mayor énfasis en la experiencia del usuario y la personalización de la búsqueda de empleo, así como un aumento de la importancia d</w:t>
+      </w:r>
+      <w:r>
+        <w:t xml:space="preserve">e </w:t>
+      </w:r>
+      <w:r>
+        <w:t>la reputación online de las empresas.</w:t>
+      </w:r>
+    </w:p>
+    <w:p>
+      <w:r>
+        <w:rPr>
+          <w:b/>
+          <w:bCs/>
+        </w:rPr>
+        <w:t>Volumen de mercado</w:t>
+      </w:r>
+    </w:p>
+    <w:p>
+      <w:r>
+        <w:t xml:space="preserve">El mercado de plataformas de empleo online </w:t>
+      </w:r>
+      <w:r>
+        <w:t>va en aumento,</w:t>
+      </w:r>
+      <w:r>
+        <w:t xml:space="preserve"> desde grandes portales generalistas hasta plataformas especializadas en nichos de mercado. En cuanto a los </w:t>
+      </w:r>
+      <w:r>
+        <w:rPr>
+          <w:b/>
+          <w:bCs/>
+        </w:rPr>
+        <w:t>demandantes</w:t>
+      </w:r>
+      <w:r>
+        <w:t>, se observa un gran volumen de empresas de todos los tamaños que buscan candidatos online, así como un creciente número de usuarios, especialmente jóvenes, que utilizan estas plataformas para buscar empleo.</w:t>
+      </w:r>
+    </w:p>
+    <w:p>
+      <w:pPr>
+        <w:rPr>
+          <w:u w:val="single"/>
+        </w:rPr>
+      </w:pPr>
+      <w:r>
+        <w:rPr>
+          <w:u w:val="single"/>
+        </w:rPr>
+        <w:t xml:space="preserve">1.4. Análisis DAFO </w:t>
+      </w:r>
+      <w:r>
+        <w:rPr>
+          <w:rStyle w:val="Refdenotaalpie"/>
+          <w:u w:val="single"/>
+        </w:rPr>
+        <w:footnoteReference w:id="2"/>
+      </w:r>
+    </w:p>
+    <w:p>
+      <w:pPr>
+        <w:rPr>
+          <w:u w:val="single"/>
+        </w:rPr>
+      </w:pPr>
+      <w:r>
+        <w:rPr>
+          <w:u w:val="single"/>
+        </w:rPr>
+        <w:t>1.5. Análisis financiero</w:t>
+      </w:r>
+    </w:p>
+    <w:p/>
     <w:p>
       <w:r>
         <w:rPr>
@@ -1509,6 +1995,7 @@
           <w:b/>
           <w:bCs/>
         </w:rPr>
+        <w:lastRenderedPageBreak/>
         <w:t>Optimizar el proceso de reclutamiento</w:t>
       </w:r>
       <w:r>
@@ -1801,7 +2288,6 @@
           <w:bCs/>
           <w:highlight w:val="yellow"/>
         </w:rPr>
-        <w:lastRenderedPageBreak/>
         <w:t xml:space="preserve">3. Desarrollo. </w:t>
       </w:r>
     </w:p>
@@ -1841,6 +2327,7 @@
         </w:numPr>
       </w:pPr>
       <w:r>
+        <w:lastRenderedPageBreak/>
         <w:t>Diagrama ER (Entidad-Relación) o modelo de datos</w:t>
       </w:r>
       <w:r>
@@ -1850,7 +2337,7 @@
         <w:rPr>
           <w:rStyle w:val="Refdenotaalpie"/>
         </w:rPr>
-        <w:footnoteReference w:id="1"/>
+        <w:footnoteReference w:id="3"/>
       </w:r>
       <w:r>
         <w:t>.</w:t>
@@ -1870,7 +2357,7 @@
         <w:rPr>
           <w:rStyle w:val="Refdenotaalpie"/>
         </w:rPr>
-        <w:footnoteReference w:id="2"/>
+        <w:footnoteReference w:id="4"/>
       </w:r>
       <w:r>
         <w:t>.</w:t>
@@ -2009,7 +2496,7 @@
         <w:rPr>
           <w:rStyle w:val="Refdenotaalpie"/>
         </w:rPr>
-        <w:footnoteReference w:id="3"/>
+        <w:footnoteReference w:id="5"/>
       </w:r>
     </w:p>
     <w:p>
@@ -2032,7 +2519,6 @@
         </w:numPr>
       </w:pPr>
       <w:r>
-        <w:lastRenderedPageBreak/>
         <w:t xml:space="preserve">Tecnologías utilizadas (Android Studio, Java o </w:t>
       </w:r>
       <w:proofErr w:type="spellStart"/>
@@ -2063,6 +2549,7 @@
         </w:numPr>
       </w:pPr>
       <w:r>
+        <w:lastRenderedPageBreak/>
         <w:t>Implementación de la comunicación con la API: Explicar cómo se realizan las peticiones HTTP a la API.</w:t>
       </w:r>
     </w:p>
@@ -2091,7 +2578,23 @@
           <w:b/>
           <w:bCs/>
         </w:rPr>
-        <w:t>3.4. Desarrollo Frontend (</w:t>
+        <w:t xml:space="preserve">3.4. Desarrollo </w:t>
+      </w:r>
+      <w:proofErr w:type="spellStart"/>
+      <w:r>
+        <w:rPr>
+          <w:b/>
+          <w:bCs/>
+        </w:rPr>
+        <w:t>Frontend</w:t>
+      </w:r>
+      <w:proofErr w:type="spellEnd"/>
+      <w:r>
+        <w:rPr>
+          <w:b/>
+          <w:bCs/>
+        </w:rPr>
+        <w:t xml:space="preserve"> (</w:t>
       </w:r>
       <w:proofErr w:type="spellStart"/>
       <w:r>
@@ -2335,7 +2838,6 @@
         </w:numPr>
       </w:pPr>
       <w:r>
-        <w:lastRenderedPageBreak/>
         <w:t>Herramientas de gestión de proyectos utilizadas: Describir las herramientas utilizadas para la planificación, seguimiento y comunicación del proyecto.</w:t>
       </w:r>
     </w:p>
@@ -2358,6 +2860,7 @@
         </w:numPr>
       </w:pPr>
       <w:r>
+        <w:lastRenderedPageBreak/>
         <w:t>Cronogramas y seguimientos del proyecto: Mostrar el cronograma del proyecto y explicar cómo se realizó el seguimiento del progreso.</w:t>
       </w:r>
     </w:p>
@@ -2423,8 +2926,13 @@
         <w:t xml:space="preserve"> ejecutable</w:t>
       </w:r>
       <w:r>
-        <w:t xml:space="preserve"> del backend</w:t>
-      </w:r>
+        <w:t xml:space="preserve"> del </w:t>
+      </w:r>
+      <w:proofErr w:type="spellStart"/>
+      <w:r>
+        <w:t>backend</w:t>
+      </w:r>
+      <w:proofErr w:type="spellEnd"/>
       <w:r>
         <w:t xml:space="preserve"> y una guía de despliegue para facilitar las pruebas. Además, el backend está preparado para integrarse fácilmente con cualquier cliente REST.</w:t>
       </w:r>
@@ -2513,7 +3021,6 @@
         </w:numPr>
       </w:pPr>
       <w:r>
-        <w:lastRenderedPageBreak/>
         <w:t>Evaluación del trabajo en equipo y la colaboración: Reflexionar sobre la dinámica del equipo y la efectividad de la colaboración.</w:t>
       </w:r>
     </w:p>
@@ -2540,6 +3047,7 @@
         </w:numPr>
       </w:pPr>
       <w:r>
+        <w:lastRenderedPageBreak/>
         <w:t xml:space="preserve">Evaluación del cumplimiento de los objetivos y la calidad del producto: Analizar si se alcanzaron los objetivos propuestos y evaluar la calidad del sistema desarrollado. </w:t>
       </w:r>
     </w:p>
@@ -2580,6 +3088,12 @@
       </w:r>
     </w:p>
     <w:p>
+      <w:pPr>
+        <w:rPr>
+          <w:b/>
+          <w:bCs/>
+        </w:rPr>
+      </w:pPr>
       <w:r>
         <w:rPr>
           <w:b/>
@@ -2588,42 +3102,56 @@
         </w:rPr>
         <w:t>5. Bibliografía y fuentes consultadas.</w:t>
       </w:r>
-      <w:r>
-        <w:rPr>
-          <w:b/>
-          <w:bCs/>
-        </w:rPr>
-        <w:t xml:space="preserve"> </w:t>
-      </w:r>
-    </w:p>
-    <w:p>
-      <w:pPr>
-        <w:rPr>
-          <w:u w:val="single"/>
-        </w:rPr>
-      </w:pPr>
-      <w:r>
-        <w:rPr>
-          <w:u w:val="single"/>
-        </w:rPr>
-        <w:t>Referencias utilizadas para la investigación y desarrollo del proyecto.</w:t>
-      </w:r>
-    </w:p>
-    <w:p>
-      <w:r>
-        <w:t xml:space="preserve">Referencias utilizadas para la investigación y desarrollo del proyecto: Listar todas las fuentes utilizadas, incluyendo libros, artículos, sitios web, etc. </w:t>
-      </w:r>
-    </w:p>
-    <w:p>
-      <w:pPr>
+    </w:p>
+    <w:p>
+      <w:pPr>
+        <w:pStyle w:val="Prrafodelista"/>
         <w:numPr>
           <w:ilvl w:val="0"/>
-          <w:numId w:val="19"/>
+          <w:numId w:val="39"/>
         </w:numPr>
       </w:pPr>
-      <w:r>
-        <w:t>Citar correctamente las fuentes según las normas APA u otro formato requerido.</w:t>
-      </w:r>
+      <w:proofErr w:type="spellStart"/>
+      <w:r>
+        <w:t>Canva</w:t>
+      </w:r>
+      <w:proofErr w:type="spellEnd"/>
+      <w:r>
+        <w:t xml:space="preserve">: una Suite Visual para todo el mundo. </w:t>
+      </w:r>
+      <w:hyperlink r:id="rId11" w:history="1">
+        <w:r>
+          <w:rPr>
+            <w:rStyle w:val="Hipervnculo"/>
+          </w:rPr>
+          <w:t>https://www.canva.com</w:t>
+        </w:r>
+      </w:hyperlink>
+    </w:p>
+    <w:p>
+      <w:pPr>
+        <w:pStyle w:val="Prrafodelista"/>
+        <w:numPr>
+          <w:ilvl w:val="0"/>
+          <w:numId w:val="39"/>
+        </w:numPr>
+      </w:pPr>
+      <w:proofErr w:type="spellStart"/>
+      <w:r>
+        <w:t>Ipyme</w:t>
+      </w:r>
+      <w:proofErr w:type="spellEnd"/>
+      <w:r>
+        <w:t xml:space="preserve">. Herramienta DAFO. </w:t>
+      </w:r>
+      <w:hyperlink r:id="rId12" w:history="1">
+        <w:r>
+          <w:rPr>
+            <w:rStyle w:val="Hipervnculo"/>
+          </w:rPr>
+          <w:t>https://dafo.ipyme.org/Home</w:t>
+        </w:r>
+      </w:hyperlink>
     </w:p>
     <w:p>
       <w:r>
@@ -2637,6 +3165,449 @@
       <w:r>
         <w:lastRenderedPageBreak/>
         <w:t>Anexo I</w:t>
+      </w:r>
+    </w:p>
+    <w:p>
+      <w:pPr>
+        <w:pStyle w:val="Ttulo3"/>
+      </w:pPr>
+      <w:proofErr w:type="spellStart"/>
+      <w:r>
+        <w:t>Model</w:t>
+      </w:r>
+      <w:proofErr w:type="spellEnd"/>
+      <w:r>
+        <w:t xml:space="preserve"> Business Canvas</w:t>
+      </w:r>
+    </w:p>
+    <w:p>
+      <w:pPr>
+        <w:ind w:left="567"/>
+        <w:rPr>
+          <w:rFonts w:asciiTheme="majorHAnsi" w:eastAsiaTheme="majorEastAsia" w:hAnsiTheme="majorHAnsi" w:cstheme="majorBidi"/>
+          <w:color w:val="0F4761" w:themeColor="accent1" w:themeShade="BF"/>
+          <w:sz w:val="32"/>
+          <w:szCs w:val="32"/>
+        </w:rPr>
+      </w:pPr>
+      <w:r>
+        <w:rPr>
+          <w:noProof/>
+        </w:rPr>
+        <w:drawing>
+          <wp:inline distT="0" distB="0" distL="0" distR="0" wp14:anchorId="39A4E5D1" wp14:editId="56A9C464">
+            <wp:extent cx="8067457" cy="4537470"/>
+            <wp:effectExtent l="0" t="6668" r="3493" b="3492"/>
+            <wp:docPr id="31090243" name="Imagen 6" descr="Interfaz de usuario gráfica, Aplicación&#10;&#10;El contenido generado por IA puede ser incorrecto."/>
+            <wp:cNvGraphicFramePr>
+              <a:graphicFrameLocks xmlns:a="http://schemas.openxmlformats.org/drawingml/2006/main" noChangeAspect="1"/>
+            </wp:cNvGraphicFramePr>
+            <a:graphic xmlns:a="http://schemas.openxmlformats.org/drawingml/2006/main">
+              <a:graphicData uri="http://schemas.openxmlformats.org/drawingml/2006/picture">
+                <pic:pic xmlns:pic="http://schemas.openxmlformats.org/drawingml/2006/picture">
+                  <pic:nvPicPr>
+                    <pic:cNvPr id="31090243" name="Imagen 6" descr="Interfaz de usuario gráfica, Aplicación&#10;&#10;El contenido generado por IA puede ser incorrecto."/>
+                    <pic:cNvPicPr/>
+                  </pic:nvPicPr>
+                  <pic:blipFill>
+                    <a:blip r:embed="rId13">
+                      <a:extLst>
+                        <a:ext uri="{28A0092B-C50C-407E-A947-70E740481C1C}">
+                          <a14:useLocalDpi xmlns:a14="http://schemas.microsoft.com/office/drawing/2010/main" val="0"/>
+                        </a:ext>
+                      </a:extLst>
+                    </a:blip>
+                    <a:stretch>
+                      <a:fillRect/>
+                    </a:stretch>
+                  </pic:blipFill>
+                  <pic:spPr>
+                    <a:xfrm rot="16200000">
+                      <a:off x="0" y="0"/>
+                      <a:ext cx="8100247" cy="4555913"/>
+                    </a:xfrm>
+                    <a:prstGeom prst="rect">
+                      <a:avLst/>
+                    </a:prstGeom>
+                  </pic:spPr>
+                </pic:pic>
+              </a:graphicData>
+            </a:graphic>
+          </wp:inline>
+        </w:drawing>
+      </w:r>
+      <w:r>
+        <w:br w:type="page"/>
+      </w:r>
+    </w:p>
+    <w:p>
+      <w:pPr>
+        <w:pStyle w:val="Ttulo3"/>
+      </w:pPr>
+      <w:r>
+        <w:lastRenderedPageBreak/>
+        <w:t>Análisis DAFO</w:t>
+      </w:r>
+    </w:p>
+    <w:p>
+      <w:pPr>
+        <w:pStyle w:val="Ttulo3"/>
+      </w:pPr>
+      <w:r>
+        <w:drawing>
+          <wp:inline distT="0" distB="0" distL="0" distR="0" wp14:anchorId="754EF03C" wp14:editId="6F91CC00">
+            <wp:extent cx="5400040" cy="3924300"/>
+            <wp:effectExtent l="0" t="0" r="0" b="0"/>
+            <wp:docPr id="1036651220" name="Imagen 1" descr="Interfaz de usuario gráfica, Texto, Aplicación, Correo electrónico&#10;&#10;El contenido generado por IA puede ser incorrecto."/>
+            <wp:cNvGraphicFramePr>
+              <a:graphicFrameLocks xmlns:a="http://schemas.openxmlformats.org/drawingml/2006/main" noChangeAspect="1"/>
+            </wp:cNvGraphicFramePr>
+            <a:graphic xmlns:a="http://schemas.openxmlformats.org/drawingml/2006/main">
+              <a:graphicData uri="http://schemas.openxmlformats.org/drawingml/2006/picture">
+                <pic:pic xmlns:pic="http://schemas.openxmlformats.org/drawingml/2006/picture">
+                  <pic:nvPicPr>
+                    <pic:cNvPr id="1036651220" name="Imagen 1" descr="Interfaz de usuario gráfica, Texto, Aplicación, Correo electrónico&#10;&#10;El contenido generado por IA puede ser incorrecto."/>
+                    <pic:cNvPicPr/>
+                  </pic:nvPicPr>
+                  <pic:blipFill>
+                    <a:blip r:embed="rId14"/>
+                    <a:stretch>
+                      <a:fillRect/>
+                    </a:stretch>
+                  </pic:blipFill>
+                  <pic:spPr>
+                    <a:xfrm>
+                      <a:off x="0" y="0"/>
+                      <a:ext cx="5400040" cy="3924300"/>
+                    </a:xfrm>
+                    <a:prstGeom prst="rect">
+                      <a:avLst/>
+                    </a:prstGeom>
+                  </pic:spPr>
+                </pic:pic>
+              </a:graphicData>
+            </a:graphic>
+          </wp:inline>
+        </w:drawing>
+      </w:r>
+      <w:r>
+        <w:t xml:space="preserve"> </w:t>
+      </w:r>
+    </w:p>
+    <w:p>
+      <w:pPr>
+        <w:pStyle w:val="Ttulo3"/>
+      </w:pPr>
+      <w:r>
+        <w:drawing>
+          <wp:inline distT="0" distB="0" distL="0" distR="0" wp14:anchorId="38341FF6" wp14:editId="7BA8E745">
+            <wp:extent cx="5400040" cy="3221355"/>
+            <wp:effectExtent l="0" t="0" r="0" b="0"/>
+            <wp:docPr id="675414048" name="Imagen 1" descr="Interfaz de usuario gráfica, Texto, Correo electrónico&#10;&#10;El contenido generado por IA puede ser incorrecto."/>
+            <wp:cNvGraphicFramePr>
+              <a:graphicFrameLocks xmlns:a="http://schemas.openxmlformats.org/drawingml/2006/main" noChangeAspect="1"/>
+            </wp:cNvGraphicFramePr>
+            <a:graphic xmlns:a="http://schemas.openxmlformats.org/drawingml/2006/main">
+              <a:graphicData uri="http://schemas.openxmlformats.org/drawingml/2006/picture">
+                <pic:pic xmlns:pic="http://schemas.openxmlformats.org/drawingml/2006/picture">
+                  <pic:nvPicPr>
+                    <pic:cNvPr id="675414048" name="Imagen 1" descr="Interfaz de usuario gráfica, Texto, Correo electrónico&#10;&#10;El contenido generado por IA puede ser incorrecto."/>
+                    <pic:cNvPicPr/>
+                  </pic:nvPicPr>
+                  <pic:blipFill>
+                    <a:blip r:embed="rId15"/>
+                    <a:stretch>
+                      <a:fillRect/>
+                    </a:stretch>
+                  </pic:blipFill>
+                  <pic:spPr>
+                    <a:xfrm>
+                      <a:off x="0" y="0"/>
+                      <a:ext cx="5400040" cy="3221355"/>
+                    </a:xfrm>
+                    <a:prstGeom prst="rect">
+                      <a:avLst/>
+                    </a:prstGeom>
+                  </pic:spPr>
+                </pic:pic>
+              </a:graphicData>
+            </a:graphic>
+          </wp:inline>
+        </w:drawing>
+      </w:r>
+      <w:r>
+        <w:t xml:space="preserve"> </w:t>
+      </w:r>
+    </w:p>
+    <w:p>
+      <w:pPr>
+        <w:rPr>
+          <w:rFonts w:eastAsiaTheme="majorEastAsia" w:cstheme="majorBidi"/>
+          <w:color w:val="0F4761" w:themeColor="accent1" w:themeShade="BF"/>
+          <w:sz w:val="28"/>
+          <w:szCs w:val="28"/>
+        </w:rPr>
+      </w:pPr>
+      <w:r>
+        <w:br w:type="page"/>
+      </w:r>
+    </w:p>
+    <w:p>
+      <w:pPr>
+        <w:pStyle w:val="Ttulo3"/>
+      </w:pPr>
+      <w:r>
+        <w:lastRenderedPageBreak/>
+        <w:drawing>
+          <wp:inline distT="0" distB="0" distL="0" distR="0" wp14:anchorId="242920A6" wp14:editId="55B2FE96">
+            <wp:extent cx="5400040" cy="3031490"/>
+            <wp:effectExtent l="0" t="0" r="0" b="0"/>
+            <wp:docPr id="1404164288" name="Imagen 1" descr="Interfaz de usuario gráfica, Texto, Correo electrónico&#10;&#10;El contenido generado por IA puede ser incorrecto."/>
+            <wp:cNvGraphicFramePr>
+              <a:graphicFrameLocks xmlns:a="http://schemas.openxmlformats.org/drawingml/2006/main" noChangeAspect="1"/>
+            </wp:cNvGraphicFramePr>
+            <a:graphic xmlns:a="http://schemas.openxmlformats.org/drawingml/2006/main">
+              <a:graphicData uri="http://schemas.openxmlformats.org/drawingml/2006/picture">
+                <pic:pic xmlns:pic="http://schemas.openxmlformats.org/drawingml/2006/picture">
+                  <pic:nvPicPr>
+                    <pic:cNvPr id="1404164288" name="Imagen 1" descr="Interfaz de usuario gráfica, Texto, Correo electrónico&#10;&#10;El contenido generado por IA puede ser incorrecto."/>
+                    <pic:cNvPicPr/>
+                  </pic:nvPicPr>
+                  <pic:blipFill>
+                    <a:blip r:embed="rId16"/>
+                    <a:stretch>
+                      <a:fillRect/>
+                    </a:stretch>
+                  </pic:blipFill>
+                  <pic:spPr>
+                    <a:xfrm>
+                      <a:off x="0" y="0"/>
+                      <a:ext cx="5400040" cy="3031490"/>
+                    </a:xfrm>
+                    <a:prstGeom prst="rect">
+                      <a:avLst/>
+                    </a:prstGeom>
+                  </pic:spPr>
+                </pic:pic>
+              </a:graphicData>
+            </a:graphic>
+          </wp:inline>
+        </w:drawing>
+      </w:r>
+      <w:r>
+        <w:t xml:space="preserve"> </w:t>
+      </w:r>
+    </w:p>
+    <w:p>
+      <w:pPr>
+        <w:pStyle w:val="Ttulo3"/>
+      </w:pPr>
+      <w:r>
+        <w:drawing>
+          <wp:inline distT="0" distB="0" distL="0" distR="0" wp14:anchorId="2E1A4334" wp14:editId="27433628">
+            <wp:extent cx="5400040" cy="3599815"/>
+            <wp:effectExtent l="0" t="0" r="0" b="635"/>
+            <wp:docPr id="1290466072" name="Imagen 1" descr="Interfaz de usuario gráfica, Texto, Aplicación, Correo electrónico&#10;&#10;El contenido generado por IA puede ser incorrecto."/>
+            <wp:cNvGraphicFramePr>
+              <a:graphicFrameLocks xmlns:a="http://schemas.openxmlformats.org/drawingml/2006/main" noChangeAspect="1"/>
+            </wp:cNvGraphicFramePr>
+            <a:graphic xmlns:a="http://schemas.openxmlformats.org/drawingml/2006/main">
+              <a:graphicData uri="http://schemas.openxmlformats.org/drawingml/2006/picture">
+                <pic:pic xmlns:pic="http://schemas.openxmlformats.org/drawingml/2006/picture">
+                  <pic:nvPicPr>
+                    <pic:cNvPr id="1290466072" name="Imagen 1" descr="Interfaz de usuario gráfica, Texto, Aplicación, Correo electrónico&#10;&#10;El contenido generado por IA puede ser incorrecto."/>
+                    <pic:cNvPicPr/>
+                  </pic:nvPicPr>
+                  <pic:blipFill>
+                    <a:blip r:embed="rId17"/>
+                    <a:stretch>
+                      <a:fillRect/>
+                    </a:stretch>
+                  </pic:blipFill>
+                  <pic:spPr>
+                    <a:xfrm>
+                      <a:off x="0" y="0"/>
+                      <a:ext cx="5400040" cy="3599815"/>
+                    </a:xfrm>
+                    <a:prstGeom prst="rect">
+                      <a:avLst/>
+                    </a:prstGeom>
+                  </pic:spPr>
+                </pic:pic>
+              </a:graphicData>
+            </a:graphic>
+          </wp:inline>
+        </w:drawing>
+      </w:r>
+      <w:r>
+        <w:t xml:space="preserve"> </w:t>
+      </w:r>
+    </w:p>
+    <w:p>
+      <w:pPr>
+        <w:rPr>
+          <w:rFonts w:eastAsiaTheme="majorEastAsia" w:cstheme="majorBidi"/>
+          <w:color w:val="0F4761" w:themeColor="accent1" w:themeShade="BF"/>
+          <w:sz w:val="28"/>
+          <w:szCs w:val="28"/>
+        </w:rPr>
+      </w:pPr>
+      <w:r>
+        <w:br w:type="page"/>
+      </w:r>
+    </w:p>
+    <w:p>
+      <w:pPr>
+        <w:pStyle w:val="Ttulo3"/>
+      </w:pPr>
+      <w:r>
+        <w:lastRenderedPageBreak/>
+        <w:drawing>
+          <wp:inline distT="0" distB="0" distL="0" distR="0" wp14:anchorId="2E58BE76" wp14:editId="3006F8EA">
+            <wp:extent cx="5400040" cy="3883025"/>
+            <wp:effectExtent l="0" t="0" r="0" b="3175"/>
+            <wp:docPr id="1320795808" name="Imagen 1" descr="Interfaz de usuario gráfica, Texto, Aplicación, Correo electrónico&#10;&#10;El contenido generado por IA puede ser incorrecto."/>
+            <wp:cNvGraphicFramePr>
+              <a:graphicFrameLocks xmlns:a="http://schemas.openxmlformats.org/drawingml/2006/main" noChangeAspect="1"/>
+            </wp:cNvGraphicFramePr>
+            <a:graphic xmlns:a="http://schemas.openxmlformats.org/drawingml/2006/main">
+              <a:graphicData uri="http://schemas.openxmlformats.org/drawingml/2006/picture">
+                <pic:pic xmlns:pic="http://schemas.openxmlformats.org/drawingml/2006/picture">
+                  <pic:nvPicPr>
+                    <pic:cNvPr id="1320795808" name="Imagen 1" descr="Interfaz de usuario gráfica, Texto, Aplicación, Correo electrónico&#10;&#10;El contenido generado por IA puede ser incorrecto."/>
+                    <pic:cNvPicPr/>
+                  </pic:nvPicPr>
+                  <pic:blipFill>
+                    <a:blip r:embed="rId18"/>
+                    <a:stretch>
+                      <a:fillRect/>
+                    </a:stretch>
+                  </pic:blipFill>
+                  <pic:spPr>
+                    <a:xfrm>
+                      <a:off x="0" y="0"/>
+                      <a:ext cx="5400040" cy="3883025"/>
+                    </a:xfrm>
+                    <a:prstGeom prst="rect">
+                      <a:avLst/>
+                    </a:prstGeom>
+                  </pic:spPr>
+                </pic:pic>
+              </a:graphicData>
+            </a:graphic>
+          </wp:inline>
+        </w:drawing>
+      </w:r>
+      <w:r>
+        <w:t xml:space="preserve"> </w:t>
+      </w:r>
+    </w:p>
+    <w:p>
+      <w:pPr>
+        <w:pStyle w:val="Ttulo3"/>
+      </w:pPr>
+      <w:r>
+        <w:drawing>
+          <wp:inline distT="0" distB="0" distL="0" distR="0" wp14:anchorId="7D27B142" wp14:editId="47995AB7">
+            <wp:extent cx="5400040" cy="4822190"/>
+            <wp:effectExtent l="0" t="0" r="0" b="0"/>
+            <wp:docPr id="2059505782" name="Imagen 1" descr="Interfaz de usuario gráfica, Texto, Aplicación&#10;&#10;El contenido generado por IA puede ser incorrecto."/>
+            <wp:cNvGraphicFramePr>
+              <a:graphicFrameLocks xmlns:a="http://schemas.openxmlformats.org/drawingml/2006/main" noChangeAspect="1"/>
+            </wp:cNvGraphicFramePr>
+            <a:graphic xmlns:a="http://schemas.openxmlformats.org/drawingml/2006/main">
+              <a:graphicData uri="http://schemas.openxmlformats.org/drawingml/2006/picture">
+                <pic:pic xmlns:pic="http://schemas.openxmlformats.org/drawingml/2006/picture">
+                  <pic:nvPicPr>
+                    <pic:cNvPr id="2059505782" name="Imagen 1" descr="Interfaz de usuario gráfica, Texto, Aplicación&#10;&#10;El contenido generado por IA puede ser incorrecto."/>
+                    <pic:cNvPicPr/>
+                  </pic:nvPicPr>
+                  <pic:blipFill>
+                    <a:blip r:embed="rId19"/>
+                    <a:stretch>
+                      <a:fillRect/>
+                    </a:stretch>
+                  </pic:blipFill>
+                  <pic:spPr>
+                    <a:xfrm>
+                      <a:off x="0" y="0"/>
+                      <a:ext cx="5400040" cy="4822190"/>
+                    </a:xfrm>
+                    <a:prstGeom prst="rect">
+                      <a:avLst/>
+                    </a:prstGeom>
+                  </pic:spPr>
+                </pic:pic>
+              </a:graphicData>
+            </a:graphic>
+          </wp:inline>
+        </w:drawing>
+      </w:r>
+      <w:r>
+        <w:t xml:space="preserve"> </w:t>
+      </w:r>
+    </w:p>
+    <w:p>
+      <w:pPr>
+        <w:rPr>
+          <w:rFonts w:eastAsiaTheme="majorEastAsia" w:cstheme="majorBidi"/>
+          <w:color w:val="0F4761" w:themeColor="accent1" w:themeShade="BF"/>
+          <w:sz w:val="28"/>
+          <w:szCs w:val="28"/>
+        </w:rPr>
+      </w:pPr>
+      <w:r>
+        <w:lastRenderedPageBreak/>
+        <w:drawing>
+          <wp:inline distT="0" distB="0" distL="0" distR="0" wp14:anchorId="4FCAD454" wp14:editId="388169F6">
+            <wp:extent cx="5400040" cy="1506220"/>
+            <wp:effectExtent l="0" t="0" r="0" b="0"/>
+            <wp:docPr id="788582716" name="Imagen 1" descr="Interfaz de usuario gráfica&#10;&#10;El contenido generado por IA puede ser incorrecto."/>
+            <wp:cNvGraphicFramePr>
+              <a:graphicFrameLocks xmlns:a="http://schemas.openxmlformats.org/drawingml/2006/main" noChangeAspect="1"/>
+            </wp:cNvGraphicFramePr>
+            <a:graphic xmlns:a="http://schemas.openxmlformats.org/drawingml/2006/main">
+              <a:graphicData uri="http://schemas.openxmlformats.org/drawingml/2006/picture">
+                <pic:pic xmlns:pic="http://schemas.openxmlformats.org/drawingml/2006/picture">
+                  <pic:nvPicPr>
+                    <pic:cNvPr id="788582716" name="Imagen 1" descr="Interfaz de usuario gráfica&#10;&#10;El contenido generado por IA puede ser incorrecto."/>
+                    <pic:cNvPicPr/>
+                  </pic:nvPicPr>
+                  <pic:blipFill>
+                    <a:blip r:embed="rId20"/>
+                    <a:stretch>
+                      <a:fillRect/>
+                    </a:stretch>
+                  </pic:blipFill>
+                  <pic:spPr>
+                    <a:xfrm>
+                      <a:off x="0" y="0"/>
+                      <a:ext cx="5400040" cy="1506220"/>
+                    </a:xfrm>
+                    <a:prstGeom prst="rect">
+                      <a:avLst/>
+                    </a:prstGeom>
+                  </pic:spPr>
+                </pic:pic>
+              </a:graphicData>
+            </a:graphic>
+          </wp:inline>
+        </w:drawing>
+      </w:r>
+      <w:r>
+        <w:t xml:space="preserve"> </w:t>
+      </w:r>
+      <w:r>
+        <w:br w:type="page"/>
+      </w:r>
+    </w:p>
+    <w:p>
+      <w:pPr>
+        <w:pStyle w:val="Ttulo2"/>
+      </w:pPr>
+      <w:r>
+        <w:lastRenderedPageBreak/>
+        <w:t>Anexo II</w:t>
       </w:r>
     </w:p>
     <w:p>
@@ -2670,7 +3641,7 @@
                     </pic:cNvPicPr>
                   </pic:nvPicPr>
                   <pic:blipFill>
-                    <a:blip r:embed="rId11">
+                    <a:blip r:embed="rId21">
                       <a:extLst>
                         <a:ext uri="{28A0092B-C50C-407E-A947-70E740481C1C}">
                           <a14:useLocalDpi xmlns:a14="http://schemas.microsoft.com/office/drawing/2010/main" val="0"/>
@@ -3737,26 +4708,15 @@
       </w:r>
     </w:p>
     <w:p>
-      <w:pPr>
-        <w:rPr>
-          <w:lang w:val="en-GB"/>
-        </w:rPr>
-      </w:pPr>
       <w:r>
         <w:t xml:space="preserve">    </w:t>
       </w:r>
       <w:proofErr w:type="spellStart"/>
       <w:r>
-        <w:rPr>
-          <w:lang w:val="en-GB"/>
-        </w:rPr>
         <w:t>id_empresa</w:t>
       </w:r>
       <w:proofErr w:type="spellEnd"/>
       <w:r>
-        <w:rPr>
-          <w:lang w:val="en-GB"/>
-        </w:rPr>
         <w:t xml:space="preserve"> INT,</w:t>
       </w:r>
     </w:p>
@@ -3767,9 +4727,6 @@
         </w:rPr>
       </w:pPr>
       <w:r>
-        <w:rPr>
-          <w:lang w:val="en-GB"/>
-        </w:rPr>
         <w:t xml:space="preserve">    </w:t>
       </w:r>
       <w:proofErr w:type="spellStart"/>
@@ -4723,25 +5680,17 @@
       </w:r>
     </w:p>
     <w:p>
-      <w:pPr>
-        <w:rPr>
-          <w:lang w:val="en-GB"/>
-        </w:rPr>
-      </w:pPr>
-      <w:r>
-        <w:rPr>
-          <w:lang w:val="en-GB"/>
-        </w:rPr>
-        <w:t>VALUES ('user1', 'Berto', 'Maza', 'sandaliosevillano@mari.es', '$2a$10$g3n3r4d0C0ntr4', 1, '2025-02-28'</w:t>
-      </w:r>
-      <w:proofErr w:type="gramStart"/>
-      <w:r>
-        <w:rPr>
-          <w:lang w:val="en-GB"/>
-        </w:rPr>
-        <w:t>);</w:t>
-      </w:r>
-      <w:proofErr w:type="gramEnd"/>
+      <w:r>
+        <w:t>VALUES ('user1', '</w:t>
+      </w:r>
+      <w:proofErr w:type="spellStart"/>
+      <w:r>
+        <w:t>Berto</w:t>
+      </w:r>
+      <w:proofErr w:type="spellEnd"/>
+      <w:r>
+        <w:t>', 'Maza', 'sandaliosevillano@mari.es', '$2a$10$g3n3r4d0C0ntr4', 1, '2025-02-28');</w:t>
+      </w:r>
     </w:p>
     <w:p>
       <w:pPr>
@@ -7131,25 +8080,27 @@
     <w:p>
       <w:pPr>
         <w:pStyle w:val="Ttulo2"/>
-        <w:rPr>
-          <w:lang w:val="en-GB"/>
-        </w:rPr>
-      </w:pPr>
-      <w:r>
-        <w:rPr>
-          <w:lang w:val="en-GB"/>
-        </w:rPr>
+      </w:pPr>
+      <w:r>
         <w:lastRenderedPageBreak/>
         <w:t>Anexo II</w:t>
       </w:r>
+      <w:r>
+        <w:t>I</w:t>
+      </w:r>
     </w:p>
     <w:p>
       <w:pPr>
         <w:pStyle w:val="Ttulo3"/>
       </w:pPr>
       <w:r>
-        <w:t>Documentación Técnica del Backend</w:t>
-      </w:r>
+        <w:t xml:space="preserve">Documentación Técnica del </w:t>
+      </w:r>
+      <w:proofErr w:type="spellStart"/>
+      <w:r>
+        <w:t>Backend</w:t>
+      </w:r>
+      <w:proofErr w:type="spellEnd"/>
     </w:p>
     <w:p>
       <w:pPr>
@@ -7259,7 +8210,7 @@
       </w:pPr>
       <w:r>
         <w:pict w14:anchorId="11518A12">
-          <v:rect id="_x0000_i1026" style="width:0;height:1.5pt" o:hralign="center" o:hrstd="t" o:hr="t" fillcolor="#a0a0a0" stroked="f"/>
+          <v:rect id="_x0000_i1025" style="width:0;height:1.5pt" o:hralign="center" o:hrstd="t" o:hr="t" fillcolor="#a0a0a0" stroked="f"/>
         </w:pict>
       </w:r>
     </w:p>
@@ -7346,7 +8297,7 @@
     <w:p>
       <w:r>
         <w:pict w14:anchorId="002A8493">
-          <v:rect id="_x0000_i1027" style="width:0;height:1.5pt" o:hralign="center" o:hrstd="t" o:hr="t" fillcolor="#a0a0a0" stroked="f"/>
+          <v:rect id="_x0000_i1026" style="width:0;height:1.5pt" o:hralign="center" o:hrstd="t" o:hr="t" fillcolor="#a0a0a0" stroked="f"/>
         </w:pict>
       </w:r>
     </w:p>
@@ -7468,7 +8419,7 @@
       </w:pPr>
       <w:r>
         <w:pict w14:anchorId="7A2C9912">
-          <v:rect id="_x0000_i1028" style="width:0;height:1.5pt" o:hralign="center" o:hrstd="t" o:hr="t" fillcolor="#a0a0a0" stroked="f"/>
+          <v:rect id="_x0000_i1027" style="width:0;height:1.5pt" o:hralign="center" o:hrstd="t" o:hr="t" fillcolor="#a0a0a0" stroked="f"/>
         </w:pict>
       </w:r>
     </w:p>
@@ -7715,7 +8666,7 @@
     <w:p>
       <w:r>
         <w:pict w14:anchorId="1BF9450C">
-          <v:rect id="_x0000_i1029" style="width:0;height:1.5pt" o:hralign="center" o:hrstd="t" o:hr="t" fillcolor="#a0a0a0" stroked="f"/>
+          <v:rect id="_x0000_i1028" style="width:0;height:1.5pt" o:hralign="center" o:hrstd="t" o:hr="t" fillcolor="#a0a0a0" stroked="f"/>
         </w:pict>
       </w:r>
     </w:p>
@@ -7806,13 +8757,7 @@
         <w:br w:type="page"/>
       </w:r>
     </w:p>
-    <w:p>
-      <w:pPr>
-        <w:rPr>
-          <w:lang w:val="en-GB"/>
-        </w:rPr>
-      </w:pPr>
-    </w:p>
+    <w:p/>
     <w:p>
       <w:pPr>
         <w:numPr>
@@ -8303,8 +9248,8 @@
     </w:p>
     <w:p/>
     <w:sectPr>
-      <w:headerReference w:type="default" r:id="rId12"/>
-      <w:footerReference w:type="default" r:id="rId13"/>
+      <w:headerReference w:type="default" r:id="rId22"/>
+      <w:footerReference w:type="default" r:id="rId23"/>
       <w:pgSz w:w="11906" w:h="16838"/>
       <w:pgMar w:top="1417" w:right="1701" w:bottom="1417" w:left="1701" w:header="708" w:footer="708" w:gutter="0"/>
       <w:pgNumType w:start="0"/>
@@ -8409,6 +9354,9 @@
     <w:p>
       <w:pPr>
         <w:pStyle w:val="Textonotapie"/>
+        <w:rPr>
+          <w:lang w:val="en-GB"/>
+        </w:rPr>
       </w:pPr>
       <w:r>
         <w:rPr>
@@ -8417,7 +9365,16 @@
         <w:footnoteRef/>
       </w:r>
       <w:r>
-        <w:t xml:space="preserve"> Ver Anexo I.</w:t>
+        <w:rPr>
+          <w:lang w:val="en-GB"/>
+        </w:rPr>
+        <w:t xml:space="preserve"> Ver Anexo I, Model Business Can</w:t>
+      </w:r>
+      <w:r>
+        <w:rPr>
+          <w:lang w:val="en-GB"/>
+        </w:rPr>
+        <w:t>vas</w:t>
       </w:r>
     </w:p>
   </w:footnote>
@@ -8433,7 +9390,7 @@
         <w:footnoteRef/>
       </w:r>
       <w:r>
-        <w:t xml:space="preserve"> Ver Anexo I.</w:t>
+        <w:t xml:space="preserve"> Ver Anexo I</w:t>
       </w:r>
     </w:p>
   </w:footnote>
@@ -8449,7 +9406,57 @@
         <w:footnoteRef/>
       </w:r>
       <w:r>
-        <w:t xml:space="preserve"> Ver Anexo I. Documentación Técnica del Backend.</w:t>
+        <w:t xml:space="preserve"> Ver Anexo I</w:t>
+      </w:r>
+      <w:r>
+        <w:t>I</w:t>
+      </w:r>
+      <w:r>
+        <w:t>.</w:t>
+      </w:r>
+    </w:p>
+  </w:footnote>
+  <w:footnote w:id="4">
+    <w:p>
+      <w:pPr>
+        <w:pStyle w:val="Textonotapie"/>
+      </w:pPr>
+      <w:r>
+        <w:rPr>
+          <w:rStyle w:val="Refdenotaalpie"/>
+        </w:rPr>
+        <w:footnoteRef/>
+      </w:r>
+      <w:r>
+        <w:t xml:space="preserve"> Ver Anexo I</w:t>
+      </w:r>
+      <w:r>
+        <w:t>I</w:t>
+      </w:r>
+      <w:r>
+        <w:t>.</w:t>
+      </w:r>
+    </w:p>
+  </w:footnote>
+  <w:footnote w:id="5">
+    <w:p>
+      <w:pPr>
+        <w:pStyle w:val="Textonotapie"/>
+      </w:pPr>
+      <w:r>
+        <w:rPr>
+          <w:rStyle w:val="Refdenotaalpie"/>
+        </w:rPr>
+        <w:footnoteRef/>
+      </w:r>
+      <w:r>
+        <w:t xml:space="preserve"> Ver Anexo I</w:t>
+      </w:r>
+      <w:r>
+        <w:t>II</w:t>
+      </w:r>
+      <w:r>
+        <w:t>. Documentación Técnica del Backend.</w:t>
       </w:r>
     </w:p>
   </w:footnote>
@@ -9813,6 +10820,119 @@
     </w:lvl>
   </w:abstractNum>
   <w:abstractNum w:abstractNumId="12" w15:restartNumberingAfterBreak="0">
+    <w:nsid w:val="2D8F0502"/>
+    <w:multiLevelType w:val="hybridMultilevel"/>
+    <w:tmpl w:val="8AF43904"/>
+    <w:lvl w:ilvl="0" w:tplc="0C0A0001">
+      <w:start w:val="1"/>
+      <w:numFmt w:val="bullet"/>
+      <w:lvlText w:val=""/>
+      <w:lvlJc w:val="left"/>
+      <w:pPr>
+        <w:ind w:left="720" w:hanging="360"/>
+      </w:pPr>
+      <w:rPr>
+        <w:rFonts w:ascii="Symbol" w:hAnsi="Symbol" w:hint="default"/>
+      </w:rPr>
+    </w:lvl>
+    <w:lvl w:ilvl="1" w:tplc="0C0A0003" w:tentative="1">
+      <w:start w:val="1"/>
+      <w:numFmt w:val="bullet"/>
+      <w:lvlText w:val="o"/>
+      <w:lvlJc w:val="left"/>
+      <w:pPr>
+        <w:ind w:left="1440" w:hanging="360"/>
+      </w:pPr>
+      <w:rPr>
+        <w:rFonts w:ascii="Courier New" w:hAnsi="Courier New" w:cs="Courier New" w:hint="default"/>
+      </w:rPr>
+    </w:lvl>
+    <w:lvl w:ilvl="2" w:tplc="0C0A0005" w:tentative="1">
+      <w:start w:val="1"/>
+      <w:numFmt w:val="bullet"/>
+      <w:lvlText w:val=""/>
+      <w:lvlJc w:val="left"/>
+      <w:pPr>
+        <w:ind w:left="2160" w:hanging="360"/>
+      </w:pPr>
+      <w:rPr>
+        <w:rFonts w:ascii="Wingdings" w:hAnsi="Wingdings" w:hint="default"/>
+      </w:rPr>
+    </w:lvl>
+    <w:lvl w:ilvl="3" w:tplc="0C0A0001" w:tentative="1">
+      <w:start w:val="1"/>
+      <w:numFmt w:val="bullet"/>
+      <w:lvlText w:val=""/>
+      <w:lvlJc w:val="left"/>
+      <w:pPr>
+        <w:ind w:left="2880" w:hanging="360"/>
+      </w:pPr>
+      <w:rPr>
+        <w:rFonts w:ascii="Symbol" w:hAnsi="Symbol" w:hint="default"/>
+      </w:rPr>
+    </w:lvl>
+    <w:lvl w:ilvl="4" w:tplc="0C0A0003" w:tentative="1">
+      <w:start w:val="1"/>
+      <w:numFmt w:val="bullet"/>
+      <w:lvlText w:val="o"/>
+      <w:lvlJc w:val="left"/>
+      <w:pPr>
+        <w:ind w:left="3600" w:hanging="360"/>
+      </w:pPr>
+      <w:rPr>
+        <w:rFonts w:ascii="Courier New" w:hAnsi="Courier New" w:cs="Courier New" w:hint="default"/>
+      </w:rPr>
+    </w:lvl>
+    <w:lvl w:ilvl="5" w:tplc="0C0A0005" w:tentative="1">
+      <w:start w:val="1"/>
+      <w:numFmt w:val="bullet"/>
+      <w:lvlText w:val=""/>
+      <w:lvlJc w:val="left"/>
+      <w:pPr>
+        <w:ind w:left="4320" w:hanging="360"/>
+      </w:pPr>
+      <w:rPr>
+        <w:rFonts w:ascii="Wingdings" w:hAnsi="Wingdings" w:hint="default"/>
+      </w:rPr>
+    </w:lvl>
+    <w:lvl w:ilvl="6" w:tplc="0C0A0001" w:tentative="1">
+      <w:start w:val="1"/>
+      <w:numFmt w:val="bullet"/>
+      <w:lvlText w:val=""/>
+      <w:lvlJc w:val="left"/>
+      <w:pPr>
+        <w:ind w:left="5040" w:hanging="360"/>
+      </w:pPr>
+      <w:rPr>
+        <w:rFonts w:ascii="Symbol" w:hAnsi="Symbol" w:hint="default"/>
+      </w:rPr>
+    </w:lvl>
+    <w:lvl w:ilvl="7" w:tplc="0C0A0003" w:tentative="1">
+      <w:start w:val="1"/>
+      <w:numFmt w:val="bullet"/>
+      <w:lvlText w:val="o"/>
+      <w:lvlJc w:val="left"/>
+      <w:pPr>
+        <w:ind w:left="5760" w:hanging="360"/>
+      </w:pPr>
+      <w:rPr>
+        <w:rFonts w:ascii="Courier New" w:hAnsi="Courier New" w:cs="Courier New" w:hint="default"/>
+      </w:rPr>
+    </w:lvl>
+    <w:lvl w:ilvl="8" w:tplc="0C0A0005" w:tentative="1">
+      <w:start w:val="1"/>
+      <w:numFmt w:val="bullet"/>
+      <w:lvlText w:val=""/>
+      <w:lvlJc w:val="left"/>
+      <w:pPr>
+        <w:ind w:left="6480" w:hanging="360"/>
+      </w:pPr>
+      <w:rPr>
+        <w:rFonts w:ascii="Wingdings" w:hAnsi="Wingdings" w:hint="default"/>
+      </w:rPr>
+    </w:lvl>
+  </w:abstractNum>
+  <w:abstractNum w:abstractNumId="13" w15:restartNumberingAfterBreak="0">
     <w:nsid w:val="2E9128FF"/>
     <w:multiLevelType w:val="multilevel"/>
     <w:tmpl w:val="F1A4D96A"/>
@@ -9961,7 +11081,7 @@
       </w:rPr>
     </w:lvl>
   </w:abstractNum>
-  <w:abstractNum w:abstractNumId="13" w15:restartNumberingAfterBreak="0">
+  <w:abstractNum w:abstractNumId="14" w15:restartNumberingAfterBreak="0">
     <w:nsid w:val="33980805"/>
     <w:multiLevelType w:val="multilevel"/>
     <w:tmpl w:val="BBB49422"/>
@@ -10110,7 +11230,7 @@
       </w:rPr>
     </w:lvl>
   </w:abstractNum>
-  <w:abstractNum w:abstractNumId="14" w15:restartNumberingAfterBreak="0">
+  <w:abstractNum w:abstractNumId="15" w15:restartNumberingAfterBreak="0">
     <w:nsid w:val="341E162C"/>
     <w:multiLevelType w:val="multilevel"/>
     <w:tmpl w:val="BC00D404"/>
@@ -10259,7 +11379,7 @@
       </w:rPr>
     </w:lvl>
   </w:abstractNum>
-  <w:abstractNum w:abstractNumId="15" w15:restartNumberingAfterBreak="0">
+  <w:abstractNum w:abstractNumId="16" w15:restartNumberingAfterBreak="0">
     <w:nsid w:val="34D51C20"/>
     <w:multiLevelType w:val="hybridMultilevel"/>
     <w:tmpl w:val="802E0A9A"/>
@@ -10372,7 +11492,7 @@
       </w:rPr>
     </w:lvl>
   </w:abstractNum>
-  <w:abstractNum w:abstractNumId="16" w15:restartNumberingAfterBreak="0">
+  <w:abstractNum w:abstractNumId="17" w15:restartNumberingAfterBreak="0">
     <w:nsid w:val="3E1E48FF"/>
     <w:multiLevelType w:val="hybridMultilevel"/>
     <w:tmpl w:val="54245CB8"/>
@@ -10485,7 +11605,7 @@
       </w:rPr>
     </w:lvl>
   </w:abstractNum>
-  <w:abstractNum w:abstractNumId="17" w15:restartNumberingAfterBreak="0">
+  <w:abstractNum w:abstractNumId="18" w15:restartNumberingAfterBreak="0">
     <w:nsid w:val="3E92208D"/>
     <w:multiLevelType w:val="multilevel"/>
     <w:tmpl w:val="E04A0F5C"/>
@@ -10634,7 +11754,7 @@
       </w:rPr>
     </w:lvl>
   </w:abstractNum>
-  <w:abstractNum w:abstractNumId="18" w15:restartNumberingAfterBreak="0">
+  <w:abstractNum w:abstractNumId="19" w15:restartNumberingAfterBreak="0">
     <w:nsid w:val="3EBF6A7D"/>
     <w:multiLevelType w:val="multilevel"/>
     <w:tmpl w:val="281E6A68"/>
@@ -10783,7 +11903,7 @@
       </w:rPr>
     </w:lvl>
   </w:abstractNum>
-  <w:abstractNum w:abstractNumId="19" w15:restartNumberingAfterBreak="0">
+  <w:abstractNum w:abstractNumId="20" w15:restartNumberingAfterBreak="0">
     <w:nsid w:val="4000773E"/>
     <w:multiLevelType w:val="multilevel"/>
     <w:tmpl w:val="B5446A5A"/>
@@ -10932,7 +12052,7 @@
       </w:rPr>
     </w:lvl>
   </w:abstractNum>
-  <w:abstractNum w:abstractNumId="20" w15:restartNumberingAfterBreak="0">
+  <w:abstractNum w:abstractNumId="21" w15:restartNumberingAfterBreak="0">
     <w:nsid w:val="40EA247B"/>
     <w:multiLevelType w:val="multilevel"/>
     <w:tmpl w:val="7AE8A552"/>
@@ -11081,7 +12201,7 @@
       </w:rPr>
     </w:lvl>
   </w:abstractNum>
-  <w:abstractNum w:abstractNumId="21" w15:restartNumberingAfterBreak="0">
+  <w:abstractNum w:abstractNumId="22" w15:restartNumberingAfterBreak="0">
     <w:nsid w:val="418F46F1"/>
     <w:multiLevelType w:val="multilevel"/>
     <w:tmpl w:val="BFF24D42"/>
@@ -11230,7 +12350,7 @@
       </w:rPr>
     </w:lvl>
   </w:abstractNum>
-  <w:abstractNum w:abstractNumId="22" w15:restartNumberingAfterBreak="0">
+  <w:abstractNum w:abstractNumId="23" w15:restartNumberingAfterBreak="0">
     <w:nsid w:val="427C43AC"/>
     <w:multiLevelType w:val="multilevel"/>
     <w:tmpl w:val="DD2C7DDC"/>
@@ -11379,7 +12499,7 @@
       </w:rPr>
     </w:lvl>
   </w:abstractNum>
-  <w:abstractNum w:abstractNumId="23" w15:restartNumberingAfterBreak="0">
+  <w:abstractNum w:abstractNumId="24" w15:restartNumberingAfterBreak="0">
     <w:nsid w:val="45727875"/>
     <w:multiLevelType w:val="multilevel"/>
     <w:tmpl w:val="004CAA2C"/>
@@ -11528,7 +12648,7 @@
       </w:rPr>
     </w:lvl>
   </w:abstractNum>
-  <w:abstractNum w:abstractNumId="24" w15:restartNumberingAfterBreak="0">
+  <w:abstractNum w:abstractNumId="25" w15:restartNumberingAfterBreak="0">
     <w:nsid w:val="47584600"/>
     <w:multiLevelType w:val="multilevel"/>
     <w:tmpl w:val="48F8DCD0"/>
@@ -11677,7 +12797,7 @@
       </w:rPr>
     </w:lvl>
   </w:abstractNum>
-  <w:abstractNum w:abstractNumId="25" w15:restartNumberingAfterBreak="0">
+  <w:abstractNum w:abstractNumId="26" w15:restartNumberingAfterBreak="0">
     <w:nsid w:val="4B3F78DA"/>
     <w:multiLevelType w:val="multilevel"/>
     <w:tmpl w:val="0FB27D70"/>
@@ -11826,7 +12946,7 @@
       </w:rPr>
     </w:lvl>
   </w:abstractNum>
-  <w:abstractNum w:abstractNumId="26" w15:restartNumberingAfterBreak="0">
+  <w:abstractNum w:abstractNumId="27" w15:restartNumberingAfterBreak="0">
     <w:nsid w:val="57E66467"/>
     <w:multiLevelType w:val="multilevel"/>
     <w:tmpl w:val="3F843A48"/>
@@ -11975,7 +13095,7 @@
       </w:rPr>
     </w:lvl>
   </w:abstractNum>
-  <w:abstractNum w:abstractNumId="27" w15:restartNumberingAfterBreak="0">
+  <w:abstractNum w:abstractNumId="28" w15:restartNumberingAfterBreak="0">
     <w:nsid w:val="58BE49D3"/>
     <w:multiLevelType w:val="multilevel"/>
     <w:tmpl w:val="C9F676F4"/>
@@ -12124,7 +13244,7 @@
       </w:rPr>
     </w:lvl>
   </w:abstractNum>
-  <w:abstractNum w:abstractNumId="28" w15:restartNumberingAfterBreak="0">
+  <w:abstractNum w:abstractNumId="29" w15:restartNumberingAfterBreak="0">
     <w:nsid w:val="59B23BF0"/>
     <w:multiLevelType w:val="multilevel"/>
     <w:tmpl w:val="31A27D76"/>
@@ -12273,7 +13393,7 @@
       </w:rPr>
     </w:lvl>
   </w:abstractNum>
-  <w:abstractNum w:abstractNumId="29" w15:restartNumberingAfterBreak="0">
+  <w:abstractNum w:abstractNumId="30" w15:restartNumberingAfterBreak="0">
     <w:nsid w:val="5D1831DE"/>
     <w:multiLevelType w:val="multilevel"/>
     <w:tmpl w:val="AA54E212"/>
@@ -12422,7 +13542,7 @@
       </w:rPr>
     </w:lvl>
   </w:abstractNum>
-  <w:abstractNum w:abstractNumId="30" w15:restartNumberingAfterBreak="0">
+  <w:abstractNum w:abstractNumId="31" w15:restartNumberingAfterBreak="0">
     <w:nsid w:val="5D6405F7"/>
     <w:multiLevelType w:val="multilevel"/>
     <w:tmpl w:val="03228E8C"/>
@@ -12571,7 +13691,7 @@
       </w:rPr>
     </w:lvl>
   </w:abstractNum>
-  <w:abstractNum w:abstractNumId="31" w15:restartNumberingAfterBreak="0">
+  <w:abstractNum w:abstractNumId="32" w15:restartNumberingAfterBreak="0">
     <w:nsid w:val="61F1190B"/>
     <w:multiLevelType w:val="multilevel"/>
     <w:tmpl w:val="DEF640B8"/>
@@ -12720,7 +13840,7 @@
       </w:rPr>
     </w:lvl>
   </w:abstractNum>
-  <w:abstractNum w:abstractNumId="32" w15:restartNumberingAfterBreak="0">
+  <w:abstractNum w:abstractNumId="33" w15:restartNumberingAfterBreak="0">
     <w:nsid w:val="640F6017"/>
     <w:multiLevelType w:val="multilevel"/>
     <w:tmpl w:val="520E7C86"/>
@@ -12869,7 +13989,7 @@
       </w:rPr>
     </w:lvl>
   </w:abstractNum>
-  <w:abstractNum w:abstractNumId="33" w15:restartNumberingAfterBreak="0">
+  <w:abstractNum w:abstractNumId="34" w15:restartNumberingAfterBreak="0">
     <w:nsid w:val="693E4A90"/>
     <w:multiLevelType w:val="multilevel"/>
     <w:tmpl w:val="5F84E7EE"/>
@@ -13018,7 +14138,7 @@
       </w:rPr>
     </w:lvl>
   </w:abstractNum>
-  <w:abstractNum w:abstractNumId="34" w15:restartNumberingAfterBreak="0">
+  <w:abstractNum w:abstractNumId="35" w15:restartNumberingAfterBreak="0">
     <w:nsid w:val="72862A01"/>
     <w:multiLevelType w:val="hybridMultilevel"/>
     <w:tmpl w:val="FFFFFFFF"/>
@@ -13069,7 +14189,7 @@
       <w:lvlJc w:val="left"/>
     </w:lvl>
   </w:abstractNum>
-  <w:abstractNum w:abstractNumId="35" w15:restartNumberingAfterBreak="0">
+  <w:abstractNum w:abstractNumId="36" w15:restartNumberingAfterBreak="0">
     <w:nsid w:val="7A491D0B"/>
     <w:multiLevelType w:val="hybridMultilevel"/>
     <w:tmpl w:val="A9581C94"/>
@@ -13182,7 +14302,7 @@
       </w:rPr>
     </w:lvl>
   </w:abstractNum>
-  <w:abstractNum w:abstractNumId="36" w15:restartNumberingAfterBreak="0">
+  <w:abstractNum w:abstractNumId="37" w15:restartNumberingAfterBreak="0">
     <w:nsid w:val="7B095ADD"/>
     <w:multiLevelType w:val="multilevel"/>
     <w:tmpl w:val="15E432E6"/>
@@ -13331,7 +14451,7 @@
       </w:rPr>
     </w:lvl>
   </w:abstractNum>
-  <w:abstractNum w:abstractNumId="37" w15:restartNumberingAfterBreak="0">
+  <w:abstractNum w:abstractNumId="38" w15:restartNumberingAfterBreak="0">
     <w:nsid w:val="7FB1059F"/>
     <w:multiLevelType w:val="multilevel"/>
     <w:tmpl w:val="B4C21704"/>
@@ -13484,7 +14604,7 @@
     <w:abstractNumId w:val="2"/>
   </w:num>
   <w:num w:numId="2" w16cid:durableId="1904831295">
-    <w:abstractNumId w:val="34"/>
+    <w:abstractNumId w:val="35"/>
   </w:num>
   <w:num w:numId="3" w16cid:durableId="775709373">
     <w:abstractNumId w:val="1"/>
@@ -13496,103 +14616,106 @@
     <w:abstractNumId w:val="7"/>
   </w:num>
   <w:num w:numId="6" w16cid:durableId="116484826">
-    <w:abstractNumId w:val="23"/>
+    <w:abstractNumId w:val="24"/>
   </w:num>
   <w:num w:numId="7" w16cid:durableId="2030252364">
-    <w:abstractNumId w:val="35"/>
+    <w:abstractNumId w:val="36"/>
   </w:num>
   <w:num w:numId="8" w16cid:durableId="1094715519">
     <w:abstractNumId w:val="11"/>
   </w:num>
   <w:num w:numId="9" w16cid:durableId="2026203200">
-    <w:abstractNumId w:val="16"/>
+    <w:abstractNumId w:val="17"/>
   </w:num>
   <w:num w:numId="10" w16cid:durableId="655375253">
-    <w:abstractNumId w:val="21"/>
+    <w:abstractNumId w:val="22"/>
   </w:num>
   <w:num w:numId="11" w16cid:durableId="875043849">
     <w:abstractNumId w:val="3"/>
   </w:num>
   <w:num w:numId="12" w16cid:durableId="1591767568">
-    <w:abstractNumId w:val="25"/>
+    <w:abstractNumId w:val="26"/>
   </w:num>
   <w:num w:numId="13" w16cid:durableId="1472552984">
     <w:abstractNumId w:val="9"/>
   </w:num>
   <w:num w:numId="14" w16cid:durableId="1639261124">
-    <w:abstractNumId w:val="22"/>
+    <w:abstractNumId w:val="23"/>
   </w:num>
   <w:num w:numId="15" w16cid:durableId="173539695">
-    <w:abstractNumId w:val="27"/>
+    <w:abstractNumId w:val="28"/>
   </w:num>
   <w:num w:numId="16" w16cid:durableId="1025640848">
-    <w:abstractNumId w:val="13"/>
+    <w:abstractNumId w:val="14"/>
   </w:num>
   <w:num w:numId="17" w16cid:durableId="604727040">
     <w:abstractNumId w:val="8"/>
   </w:num>
   <w:num w:numId="18" w16cid:durableId="296645790">
+    <w:abstractNumId w:val="16"/>
+  </w:num>
+  <w:num w:numId="19" w16cid:durableId="488249243">
     <w:abstractNumId w:val="15"/>
   </w:num>
-  <w:num w:numId="19" w16cid:durableId="488249243">
-    <w:abstractNumId w:val="14"/>
-  </w:num>
   <w:num w:numId="20" w16cid:durableId="600407394">
-    <w:abstractNumId w:val="26"/>
+    <w:abstractNumId w:val="27"/>
   </w:num>
   <w:num w:numId="21" w16cid:durableId="1279143829">
-    <w:abstractNumId w:val="28"/>
+    <w:abstractNumId w:val="29"/>
   </w:num>
   <w:num w:numId="22" w16cid:durableId="2042240346">
     <w:abstractNumId w:val="6"/>
   </w:num>
   <w:num w:numId="23" w16cid:durableId="1129086485">
-    <w:abstractNumId w:val="17"/>
+    <w:abstractNumId w:val="18"/>
   </w:num>
   <w:num w:numId="24" w16cid:durableId="254553714">
-    <w:abstractNumId w:val="33"/>
+    <w:abstractNumId w:val="34"/>
   </w:num>
   <w:num w:numId="25" w16cid:durableId="732773848">
     <w:abstractNumId w:val="5"/>
   </w:num>
   <w:num w:numId="26" w16cid:durableId="1107576785">
-    <w:abstractNumId w:val="18"/>
+    <w:abstractNumId w:val="19"/>
   </w:num>
   <w:num w:numId="27" w16cid:durableId="233710496">
-    <w:abstractNumId w:val="30"/>
+    <w:abstractNumId w:val="31"/>
   </w:num>
   <w:num w:numId="28" w16cid:durableId="1974484819">
-    <w:abstractNumId w:val="36"/>
+    <w:abstractNumId w:val="37"/>
   </w:num>
   <w:num w:numId="29" w16cid:durableId="482350452">
-    <w:abstractNumId w:val="12"/>
+    <w:abstractNumId w:val="13"/>
   </w:num>
   <w:num w:numId="30" w16cid:durableId="1851216526">
-    <w:abstractNumId w:val="20"/>
+    <w:abstractNumId w:val="21"/>
   </w:num>
   <w:num w:numId="31" w16cid:durableId="1615478190">
     <w:abstractNumId w:val="4"/>
   </w:num>
   <w:num w:numId="32" w16cid:durableId="1003514696">
-    <w:abstractNumId w:val="29"/>
+    <w:abstractNumId w:val="30"/>
   </w:num>
   <w:num w:numId="33" w16cid:durableId="501354785">
-    <w:abstractNumId w:val="37"/>
+    <w:abstractNumId w:val="38"/>
   </w:num>
   <w:num w:numId="34" w16cid:durableId="1181503348">
-    <w:abstractNumId w:val="19"/>
+    <w:abstractNumId w:val="20"/>
   </w:num>
   <w:num w:numId="35" w16cid:durableId="390270288">
-    <w:abstractNumId w:val="31"/>
+    <w:abstractNumId w:val="32"/>
   </w:num>
   <w:num w:numId="36" w16cid:durableId="1057245774">
-    <w:abstractNumId w:val="32"/>
+    <w:abstractNumId w:val="33"/>
   </w:num>
   <w:num w:numId="37" w16cid:durableId="1484348245">
-    <w:abstractNumId w:val="24"/>
+    <w:abstractNumId w:val="25"/>
   </w:num>
   <w:num w:numId="38" w16cid:durableId="206456378">
     <w:abstractNumId w:val="10"/>
+  </w:num>
+  <w:num w:numId="39" w16cid:durableId="2044135281">
+    <w:abstractNumId w:val="12"/>
   </w:num>
 </w:numbering>
 </file>
@@ -14198,7 +15321,6 @@
   <w:style w:type="character" w:default="1" w:styleId="Fuentedeprrafopredeter">
     <w:name w:val="Default Paragraph Font"/>
     <w:uiPriority w:val="1"/>
-    <w:semiHidden/>
     <w:unhideWhenUsed/>
   </w:style>
   <w:style w:type="table" w:default="1" w:styleId="Tablanormal">
@@ -14641,6 +15763,29 @@
       <w:vertAlign w:val="superscript"/>
     </w:rPr>
   </w:style>
+  <w:style w:type="character" w:styleId="Hipervnculo">
+    <w:name w:val="Hyperlink"/>
+    <w:basedOn w:val="Fuentedeprrafopredeter"/>
+    <w:uiPriority w:val="99"/>
+    <w:unhideWhenUsed/>
+    <w:rsid w:val="00C0285A"/>
+    <w:rPr>
+      <w:color w:val="467886" w:themeColor="hyperlink"/>
+      <w:u w:val="single"/>
+    </w:rPr>
+  </w:style>
+  <w:style w:type="character" w:styleId="Mencinsinresolver">
+    <w:name w:val="Unresolved Mention"/>
+    <w:basedOn w:val="Fuentedeprrafopredeter"/>
+    <w:uiPriority w:val="99"/>
+    <w:semiHidden/>
+    <w:unhideWhenUsed/>
+    <w:rsid w:val="00C0285A"/>
+    <w:rPr>
+      <w:color w:val="605E5C"/>
+      <w:shd w:val="clear" w:color="auto" w:fill="E1DFDD"/>
+    </w:rPr>
+  </w:style>
 </w:styles>
 </file>
 

</xml_diff>

<commit_message>
Actualización Cuenta perdidas y ganancias
</commit_message>
<xml_diff>
--- a/documentation/RETO 9.docx
+++ b/documentation/RETO 9.docx
@@ -3167,8 +3167,14 @@
     <w:p>
       <w:pPr>
         <w:pStyle w:val="Ttulo2"/>
-      </w:pPr>
-      <w:r>
+        <w:rPr>
+          <w:lang w:val="en-GB"/>
+        </w:rPr>
+      </w:pPr>
+      <w:r>
+        <w:rPr>
+          <w:lang w:val="en-GB"/>
+        </w:rPr>
         <w:lastRenderedPageBreak/>
         <w:t>Anexo I</w:t>
       </w:r>
@@ -3176,14 +3182,15 @@
     <w:p>
       <w:pPr>
         <w:pStyle w:val="Ttulo3"/>
-      </w:pPr>
-      <w:proofErr w:type="spellStart"/>
-      <w:r>
-        <w:t>Model</w:t>
-      </w:r>
-      <w:proofErr w:type="spellEnd"/>
-      <w:r>
-        <w:t xml:space="preserve"> Business Canvas</w:t>
+        <w:rPr>
+          <w:lang w:val="en-GB"/>
+        </w:rPr>
+      </w:pPr>
+      <w:r>
+        <w:rPr>
+          <w:lang w:val="en-GB"/>
+        </w:rPr>
+        <w:t>Model Business Canvas</w:t>
       </w:r>
     </w:p>
     <w:p>
@@ -3201,9 +3208,9 @@
           <w:noProof/>
         </w:rPr>
         <w:drawing>
-          <wp:inline distT="0" distB="0" distL="0" distR="0" wp14:anchorId="39A4E5D1" wp14:editId="56A9C464">
+          <wp:inline distT="0" distB="0" distL="0" distR="0" wp14:anchorId="39A4E5D1" wp14:editId="6DD3A21E">
             <wp:extent cx="8067457" cy="4537470"/>
-            <wp:effectExtent l="0" t="6668" r="3493" b="3492"/>
+            <wp:effectExtent l="0" t="0" r="0" b="0"/>
             <wp:docPr id="31090243" name="Imagen 6" descr="Interfaz de usuario gráfica, Aplicación&#10;&#10;El contenido generado por IA puede ser incorrecto."/>
             <wp:cNvGraphicFramePr>
               <a:graphicFrameLocks xmlns:a="http://schemas.openxmlformats.org/drawingml/2006/main" noChangeAspect="1"/>
@@ -3647,6 +3654,43 @@
         </w:rPr>
       </w:pPr>
       <w:r>
+        <w:drawing>
+          <wp:inline distT="0" distB="0" distL="0" distR="0" wp14:anchorId="1FE85DB9" wp14:editId="79A8F905">
+            <wp:extent cx="5354726" cy="3976169"/>
+            <wp:effectExtent l="0" t="0" r="0" b="5715"/>
+            <wp:docPr id="224787422" name="Imagen 1" descr="Imagen que contiene Interfaz de usuario gráfica&#10;&#10;El contenido generado por IA puede ser incorrecto."/>
+            <wp:cNvGraphicFramePr>
+              <a:graphicFrameLocks xmlns:a="http://schemas.openxmlformats.org/drawingml/2006/main" noChangeAspect="1"/>
+            </wp:cNvGraphicFramePr>
+            <a:graphic xmlns:a="http://schemas.openxmlformats.org/drawingml/2006/main">
+              <a:graphicData uri="http://schemas.openxmlformats.org/drawingml/2006/picture">
+                <pic:pic xmlns:pic="http://schemas.openxmlformats.org/drawingml/2006/picture">
+                  <pic:nvPicPr>
+                    <pic:cNvPr id="224787422" name="Imagen 1" descr="Imagen que contiene Interfaz de usuario gráfica&#10;&#10;El contenido generado por IA puede ser incorrecto."/>
+                    <pic:cNvPicPr/>
+                  </pic:nvPicPr>
+                  <pic:blipFill>
+                    <a:blip r:embed="rId21"/>
+                    <a:stretch>
+                      <a:fillRect/>
+                    </a:stretch>
+                  </pic:blipFill>
+                  <pic:spPr>
+                    <a:xfrm>
+                      <a:off x="0" y="0"/>
+                      <a:ext cx="5368438" cy="3986351"/>
+                    </a:xfrm>
+                    <a:prstGeom prst="rect">
+                      <a:avLst/>
+                    </a:prstGeom>
+                  </pic:spPr>
+                </pic:pic>
+              </a:graphicData>
+            </a:graphic>
+          </wp:inline>
+        </w:drawing>
+      </w:r>
+      <w:r>
         <w:br w:type="page"/>
       </w:r>
     </w:p>
@@ -3690,7 +3734,7 @@
                     </pic:cNvPicPr>
                   </pic:nvPicPr>
                   <pic:blipFill>
-                    <a:blip r:embed="rId21">
+                    <a:blip r:embed="rId22">
                       <a:extLst>
                         <a:ext uri="{28A0092B-C50C-407E-A947-70E740481C1C}">
                           <a14:useLocalDpi xmlns:a14="http://schemas.microsoft.com/office/drawing/2010/main" val="0"/>
@@ -8259,7 +8303,7 @@
       </w:pPr>
       <w:r>
         <w:pict w14:anchorId="11518A12">
-          <v:rect id="_x0000_i1025" style="width:0;height:1.5pt" o:hralign="center" o:hrstd="t" o:hr="t" fillcolor="#a0a0a0" stroked="f"/>
+          <v:rect id="_x0000_i1073" style="width:0;height:1.5pt" o:hralign="center" o:hrstd="t" o:hr="t" fillcolor="#a0a0a0" stroked="f"/>
         </w:pict>
       </w:r>
     </w:p>
@@ -8346,7 +8390,7 @@
     <w:p>
       <w:r>
         <w:pict w14:anchorId="002A8493">
-          <v:rect id="_x0000_i1026" style="width:0;height:1.5pt" o:hralign="center" o:hrstd="t" o:hr="t" fillcolor="#a0a0a0" stroked="f"/>
+          <v:rect id="_x0000_i1074" style="width:0;height:1.5pt" o:hralign="center" o:hrstd="t" o:hr="t" fillcolor="#a0a0a0" stroked="f"/>
         </w:pict>
       </w:r>
     </w:p>
@@ -8468,7 +8512,7 @@
       </w:pPr>
       <w:r>
         <w:pict w14:anchorId="7A2C9912">
-          <v:rect id="_x0000_i1027" style="width:0;height:1.5pt" o:hralign="center" o:hrstd="t" o:hr="t" fillcolor="#a0a0a0" stroked="f"/>
+          <v:rect id="_x0000_i1075" style="width:0;height:1.5pt" o:hralign="center" o:hrstd="t" o:hr="t" fillcolor="#a0a0a0" stroked="f"/>
         </w:pict>
       </w:r>
     </w:p>
@@ -8715,7 +8759,7 @@
     <w:p>
       <w:r>
         <w:pict w14:anchorId="1BF9450C">
-          <v:rect id="_x0000_i1028" style="width:0;height:1.5pt" o:hralign="center" o:hrstd="t" o:hr="t" fillcolor="#a0a0a0" stroked="f"/>
+          <v:rect id="_x0000_i1076" style="width:0;height:1.5pt" o:hralign="center" o:hrstd="t" o:hr="t" fillcolor="#a0a0a0" stroked="f"/>
         </w:pict>
       </w:r>
     </w:p>
@@ -8793,8 +8837,8 @@
     </w:p>
     <w:p/>
     <w:sectPr>
-      <w:headerReference w:type="default" r:id="rId22"/>
-      <w:footerReference w:type="default" r:id="rId23"/>
+      <w:headerReference w:type="default" r:id="rId23"/>
+      <w:footerReference w:type="default" r:id="rId24"/>
       <w:pgSz w:w="11906" w:h="16838"/>
       <w:pgMar w:top="1417" w:right="1701" w:bottom="1417" w:left="1701" w:header="708" w:footer="708" w:gutter="0"/>
       <w:pgNumType w:start="0"/>

</xml_diff>